<commit_message>
Progress report  week 11
</commit_message>
<xml_diff>
--- a/Progress Report/Progress Report for Week 11.docx
+++ b/Progress Report/Progress Report for Week 11.docx
@@ -1,6 +1,6 @@
 
 <file path=word/document.xml><?xml version="1.0" encoding="utf-8"?>
-<w:document xmlns:wpc="http://schemas.microsoft.com/office/word/2010/wordprocessingCanvas" xmlns:mc="http://schemas.openxmlformats.org/markup-compatibility/2006" xmlns:o="urn:schemas-microsoft-com:office:office" xmlns:r="http://schemas.openxmlformats.org/officeDocument/2006/relationships" xmlns:m="http://schemas.openxmlformats.org/officeDocument/2006/math" xmlns:v="urn:schemas-microsoft-com:vml" xmlns:wp14="http://schemas.microsoft.com/office/word/2010/wordprocessingDrawing" xmlns:wp="http://schemas.openxmlformats.org/drawingml/2006/wordprocessingDrawing" xmlns:w10="urn:schemas-microsoft-com:office:word" xmlns:w="http://schemas.openxmlformats.org/wordprocessingml/2006/main" xmlns:w14="http://schemas.microsoft.com/office/word/2010/wordml" xmlns:w15="http://schemas.microsoft.com/office/word/2012/wordml" xmlns:wpg="http://schemas.microsoft.com/office/word/2010/wordprocessingGroup" xmlns:wpi="http://schemas.microsoft.com/office/word/2010/wordprocessingInk" xmlns:wne="http://schemas.microsoft.com/office/word/2006/wordml" xmlns:wps="http://schemas.microsoft.com/office/word/2010/wordprocessingShape" mc:Ignorable="w14 w15 wp14">
+<w:document xmlns:wpc="http://schemas.microsoft.com/office/word/2010/wordprocessingCanvas" xmlns:cx="http://schemas.microsoft.com/office/drawing/2014/chartex" xmlns:cx1="http://schemas.microsoft.com/office/drawing/2015/9/8/chartex" xmlns:cx2="http://schemas.microsoft.com/office/drawing/2015/10/21/chartex" xmlns:mc="http://schemas.openxmlformats.org/markup-compatibility/2006" xmlns:o="urn:schemas-microsoft-com:office:office" xmlns:r="http://schemas.openxmlformats.org/officeDocument/2006/relationships" xmlns:m="http://schemas.openxmlformats.org/officeDocument/2006/math" xmlns:v="urn:schemas-microsoft-com:vml" xmlns:wp14="http://schemas.microsoft.com/office/word/2010/wordprocessingDrawing" xmlns:wp="http://schemas.openxmlformats.org/drawingml/2006/wordprocessingDrawing" xmlns:w10="urn:schemas-microsoft-com:office:word" xmlns:w="http://schemas.openxmlformats.org/wordprocessingml/2006/main" xmlns:w14="http://schemas.microsoft.com/office/word/2010/wordml" xmlns:w15="http://schemas.microsoft.com/office/word/2012/wordml" xmlns:w16se="http://schemas.microsoft.com/office/word/2015/wordml/symex" xmlns:wpg="http://schemas.microsoft.com/office/word/2010/wordprocessingGroup" xmlns:wpi="http://schemas.microsoft.com/office/word/2010/wordprocessingInk" xmlns:wne="http://schemas.microsoft.com/office/word/2006/wordml" xmlns:wps="http://schemas.microsoft.com/office/word/2010/wordprocessingShape" mc:Ignorable="w14 w15 w16se wp14">
   <w:body>
     <w:p>
       <w:pPr>
@@ -354,6 +354,12 @@
               </w:rPr>
               <w:t xml:space="preserve">Vineet: </w:t>
             </w:r>
+            <w:r>
+              <w:rPr>
+                <w:rFonts w:ascii="Times New Roman" w:eastAsia="Times New Roman" w:hAnsi="Times New Roman" w:cs="Times New Roman"/>
+              </w:rPr>
+              <w:t>354 hrs &amp; 25 mins</w:t>
+            </w:r>
           </w:p>
           <w:p>
             <w:pPr>
@@ -770,25 +776,14 @@
                 <w:szCs w:val="24"/>
               </w:rPr>
             </w:pPr>
-            <w:proofErr w:type="spellStart"/>
-            <w:r>
-              <w:rPr>
-                <w:rFonts w:ascii="Times New Roman" w:eastAsia="Times New Roman" w:hAnsi="Times New Roman" w:cs="Times New Roman"/>
-                <w:b/>
-                <w:sz w:val="24"/>
-                <w:szCs w:val="24"/>
-              </w:rPr>
-              <w:t>Vineet</w:t>
-            </w:r>
-            <w:proofErr w:type="spellEnd"/>
-            <w:r>
-              <w:rPr>
-                <w:rFonts w:ascii="Times New Roman" w:eastAsia="Times New Roman" w:hAnsi="Times New Roman" w:cs="Times New Roman"/>
-                <w:b/>
-                <w:sz w:val="24"/>
-                <w:szCs w:val="24"/>
-              </w:rPr>
-              <w:t xml:space="preserve"> Joshi</w:t>
+            <w:r>
+              <w:rPr>
+                <w:rFonts w:ascii="Times New Roman" w:eastAsia="Times New Roman" w:hAnsi="Times New Roman" w:cs="Times New Roman"/>
+                <w:b/>
+                <w:sz w:val="24"/>
+                <w:szCs w:val="24"/>
+              </w:rPr>
+              <w:t>Vineet Joshi</w:t>
             </w:r>
             <w:r>
               <w:rPr>
@@ -797,6 +792,98 @@
                 <w:szCs w:val="24"/>
               </w:rPr>
               <w:t xml:space="preserve">:  </w:t>
+            </w:r>
+            <w:r>
+              <w:rPr>
+                <w:rFonts w:ascii="Times New Roman" w:eastAsia="Times New Roman" w:hAnsi="Times New Roman" w:cs="Times New Roman"/>
+                <w:sz w:val="24"/>
+                <w:szCs w:val="24"/>
+              </w:rPr>
+              <w:t>administration - 1 hr</w:t>
+            </w:r>
+          </w:p>
+          <w:p>
+            <w:pPr>
+              <w:tabs>
+                <w:tab w:val="left" w:pos="1808"/>
+              </w:tabs>
+              <w:spacing w:line="240" w:lineRule="auto"/>
+              <w:rPr>
+                <w:rFonts w:ascii="Times New Roman" w:eastAsia="Times New Roman" w:hAnsi="Times New Roman" w:cs="Times New Roman"/>
+                <w:sz w:val="24"/>
+                <w:szCs w:val="24"/>
+              </w:rPr>
+            </w:pPr>
+            <w:r>
+              <w:rPr>
+                <w:rFonts w:ascii="Times New Roman" w:eastAsia="Times New Roman" w:hAnsi="Times New Roman" w:cs="Times New Roman"/>
+                <w:sz w:val="24"/>
+                <w:szCs w:val="24"/>
+              </w:rPr>
+              <w:t xml:space="preserve">                        Advisor meeting – 1 hr</w:t>
+            </w:r>
+          </w:p>
+          <w:p>
+            <w:pPr>
+              <w:tabs>
+                <w:tab w:val="left" w:pos="1808"/>
+              </w:tabs>
+              <w:spacing w:line="240" w:lineRule="auto"/>
+              <w:rPr>
+                <w:rFonts w:ascii="Times New Roman" w:eastAsia="Times New Roman" w:hAnsi="Times New Roman" w:cs="Times New Roman"/>
+                <w:sz w:val="24"/>
+                <w:szCs w:val="24"/>
+              </w:rPr>
+            </w:pPr>
+            <w:r>
+              <w:rPr>
+                <w:rFonts w:ascii="Times New Roman" w:eastAsia="Times New Roman" w:hAnsi="Times New Roman" w:cs="Times New Roman"/>
+                <w:sz w:val="24"/>
+                <w:szCs w:val="24"/>
+              </w:rPr>
+              <w:t xml:space="preserve">                        Unit Test for home page and Import products – 32 hrs</w:t>
+            </w:r>
+          </w:p>
+          <w:p>
+            <w:pPr>
+              <w:tabs>
+                <w:tab w:val="left" w:pos="1808"/>
+              </w:tabs>
+              <w:spacing w:line="240" w:lineRule="auto"/>
+              <w:rPr>
+                <w:rFonts w:ascii="Times New Roman" w:eastAsia="Times New Roman" w:hAnsi="Times New Roman" w:cs="Times New Roman"/>
+                <w:sz w:val="24"/>
+                <w:szCs w:val="24"/>
+              </w:rPr>
+            </w:pPr>
+            <w:r>
+              <w:rPr>
+                <w:rFonts w:ascii="Times New Roman" w:eastAsia="Times New Roman" w:hAnsi="Times New Roman" w:cs="Times New Roman"/>
+                <w:sz w:val="24"/>
+                <w:szCs w:val="24"/>
+              </w:rPr>
+              <w:t xml:space="preserve">                        Unit test reports – 3 hrs</w:t>
+            </w:r>
+          </w:p>
+          <w:p>
+            <w:pPr>
+              <w:tabs>
+                <w:tab w:val="left" w:pos="1808"/>
+              </w:tabs>
+              <w:spacing w:line="240" w:lineRule="auto"/>
+              <w:rPr>
+                <w:rFonts w:ascii="Times New Roman" w:eastAsia="Times New Roman" w:hAnsi="Times New Roman" w:cs="Times New Roman"/>
+                <w:sz w:val="24"/>
+                <w:szCs w:val="24"/>
+              </w:rPr>
+            </w:pPr>
+            <w:r>
+              <w:rPr>
+                <w:rFonts w:ascii="Times New Roman" w:eastAsia="Times New Roman" w:hAnsi="Times New Roman" w:cs="Times New Roman"/>
+                <w:sz w:val="24"/>
+                <w:szCs w:val="24"/>
+              </w:rPr>
+              <w:t xml:space="preserve">                        Improvement of product analysis documents – 2 hrs</w:t>
             </w:r>
           </w:p>
           <w:p>
@@ -902,25 +989,14 @@
                 <w:szCs w:val="24"/>
               </w:rPr>
             </w:pPr>
-            <w:proofErr w:type="spellStart"/>
-            <w:r>
-              <w:rPr>
-                <w:rFonts w:ascii="Times New Roman" w:eastAsia="Times New Roman" w:hAnsi="Times New Roman" w:cs="Times New Roman"/>
-                <w:b/>
-                <w:sz w:val="24"/>
-                <w:szCs w:val="24"/>
-              </w:rPr>
-              <w:t>Vineet</w:t>
-            </w:r>
-            <w:proofErr w:type="spellEnd"/>
-            <w:r>
-              <w:rPr>
-                <w:rFonts w:ascii="Times New Roman" w:eastAsia="Times New Roman" w:hAnsi="Times New Roman" w:cs="Times New Roman"/>
-                <w:b/>
-                <w:sz w:val="24"/>
-                <w:szCs w:val="24"/>
-              </w:rPr>
-              <w:t>:</w:t>
+            <w:r>
+              <w:rPr>
+                <w:rFonts w:ascii="Times New Roman" w:eastAsia="Times New Roman" w:hAnsi="Times New Roman" w:cs="Times New Roman"/>
+                <w:b/>
+                <w:sz w:val="24"/>
+                <w:szCs w:val="24"/>
+              </w:rPr>
+              <w:t>Vineet:</w:t>
             </w:r>
             <w:r>
               <w:rPr>
@@ -1168,6 +1244,7 @@
                 <w:sz w:val="24"/>
                 <w:szCs w:val="24"/>
               </w:rPr>
+              <w:lastRenderedPageBreak/>
               <w:t xml:space="preserve">Suggestions/Issues: </w:t>
             </w:r>
             <w:r>
@@ -1224,7 +1301,6 @@
                 <w:b/>
                 <w:color w:val="000000"/>
               </w:rPr>
-              <w:lastRenderedPageBreak/>
               <w:t>Project changes:</w:t>
             </w:r>
           </w:p>
@@ -1256,7 +1332,6 @@
               <w:t xml:space="preserve">The main technical work is refining pages, like responsive design, pagination, </w:t>
             </w:r>
             <w:proofErr w:type="spellStart"/>
-            <w:proofErr w:type="gramStart"/>
             <w:r>
               <w:rPr>
                 <w:rFonts w:ascii="Times New Roman" w:hAnsi="Times New Roman" w:cs="Times New Roman"/>
@@ -1264,7 +1339,6 @@
               <w:t>ui</w:t>
             </w:r>
             <w:proofErr w:type="spellEnd"/>
-            <w:proofErr w:type="gramEnd"/>
             <w:r>
               <w:rPr>
                 <w:rFonts w:ascii="Times New Roman" w:hAnsi="Times New Roman" w:cs="Times New Roman"/>
@@ -1272,8 +1346,8 @@
               <w:t xml:space="preserve"> improvement and so on.</w:t>
             </w:r>
             <w:bookmarkStart w:id="1" w:name="_GoBack"/>
-            <w:bookmarkEnd w:id="1"/>
-          </w:p>
+          </w:p>
+          <w:bookmarkEnd w:id="1"/>
           <w:p>
             <w:pPr>
               <w:spacing w:line="240" w:lineRule="auto"/>
@@ -1334,7 +1408,7 @@
 </file>
 
 <file path=word/styles.xml><?xml version="1.0" encoding="utf-8"?>
-<w:styles xmlns:mc="http://schemas.openxmlformats.org/markup-compatibility/2006" xmlns:r="http://schemas.openxmlformats.org/officeDocument/2006/relationships" xmlns:w="http://schemas.openxmlformats.org/wordprocessingml/2006/main" xmlns:w14="http://schemas.microsoft.com/office/word/2010/wordml" xmlns:w15="http://schemas.microsoft.com/office/word/2012/wordml" mc:Ignorable="w14 w15">
+<w:styles xmlns:mc="http://schemas.openxmlformats.org/markup-compatibility/2006" xmlns:r="http://schemas.openxmlformats.org/officeDocument/2006/relationships" xmlns:w="http://schemas.openxmlformats.org/wordprocessingml/2006/main" xmlns:w14="http://schemas.microsoft.com/office/word/2010/wordml" xmlns:w15="http://schemas.microsoft.com/office/word/2012/wordml" xmlns:w16se="http://schemas.microsoft.com/office/word/2015/wordml/symex" mc:Ignorable="w14 w15 w16se">
   <w:docDefaults>
     <w:rPrDefault>
       <w:rPr>
@@ -1350,7 +1424,7 @@
       </w:pPr>
     </w:pPrDefault>
   </w:docDefaults>
-  <w:latentStyles w:defLockedState="0" w:defUIPriority="99" w:defSemiHidden="0" w:defUnhideWhenUsed="0" w:defQFormat="0" w:count="371">
+  <w:latentStyles w:defLockedState="0" w:defUIPriority="99" w:defSemiHidden="0" w:defUnhideWhenUsed="0" w:defQFormat="0" w:count="372">
     <w:lsdException w:name="Normal" w:uiPriority="0" w:qFormat="1"/>
     <w:lsdException w:name="heading 1" w:uiPriority="9" w:qFormat="1"/>
     <w:lsdException w:name="heading 2" w:semiHidden="1" w:uiPriority="9" w:unhideWhenUsed="1" w:qFormat="1"/>
@@ -1456,7 +1530,6 @@
     <w:lsdException w:name="HTML Sample" w:semiHidden="1" w:unhideWhenUsed="1"/>
     <w:lsdException w:name="HTML Typewriter" w:semiHidden="1" w:unhideWhenUsed="1"/>
     <w:lsdException w:name="HTML Variable" w:semiHidden="1" w:unhideWhenUsed="1"/>
-    <w:lsdException w:name="Normal Table" w:semiHidden="1" w:unhideWhenUsed="1"/>
     <w:lsdException w:name="annotation subject" w:semiHidden="1" w:unhideWhenUsed="1"/>
     <w:lsdException w:name="No List" w:semiHidden="1" w:unhideWhenUsed="1"/>
     <w:lsdException w:name="Outline List 1" w:semiHidden="1" w:unhideWhenUsed="1"/>
@@ -1503,10 +1576,8 @@
     <w:lsdException w:name="Table Subtle 2" w:semiHidden="1" w:unhideWhenUsed="1"/>
     <w:lsdException w:name="Table Web 1" w:semiHidden="1" w:unhideWhenUsed="1"/>
     <w:lsdException w:name="Table Web 2" w:semiHidden="1" w:unhideWhenUsed="1"/>
-    <w:lsdException w:name="Table Web 3" w:semiHidden="1" w:unhideWhenUsed="1"/>
     <w:lsdException w:name="Balloon Text" w:semiHidden="1" w:unhideWhenUsed="1"/>
     <w:lsdException w:name="Table Grid" w:uiPriority="39"/>
-    <w:lsdException w:name="Table Theme" w:semiHidden="1" w:unhideWhenUsed="1"/>
     <w:lsdException w:name="Placeholder Text" w:semiHidden="1"/>
     <w:lsdException w:name="No Spacing" w:uiPriority="1" w:qFormat="1"/>
     <w:lsdException w:name="Light Shading" w:uiPriority="60"/>
@@ -1722,6 +1793,7 @@
     <w:lsdException w:name="List Table 5 Dark Accent 6" w:uiPriority="50"/>
     <w:lsdException w:name="List Table 6 Colorful Accent 6" w:uiPriority="51"/>
     <w:lsdException w:name="List Table 7 Colorful Accent 6" w:uiPriority="52"/>
+    <w:lsdException w:name="Mention" w:semiHidden="1" w:unhideWhenUsed="1"/>
   </w:latentStyles>
   <w:style w:type="paragraph" w:default="1" w:styleId="Normal">
     <w:name w:val="Normal"/>

</xml_diff>

<commit_message>
progress reporjt week 11 and 12
Small fix for week 11.
</commit_message>
<xml_diff>
--- a/Progress Report/Progress Report for Week 11.docx
+++ b/Progress Report/Progress Report for Week 11.docx
@@ -1,6 +1,6 @@
 
 <file path=word/document.xml><?xml version="1.0" encoding="utf-8"?>
-<w:document xmlns:wpc="http://schemas.microsoft.com/office/word/2010/wordprocessingCanvas" xmlns:cx="http://schemas.microsoft.com/office/drawing/2014/chartex" xmlns:cx1="http://schemas.microsoft.com/office/drawing/2015/9/8/chartex" xmlns:cx2="http://schemas.microsoft.com/office/drawing/2015/10/21/chartex" xmlns:mc="http://schemas.openxmlformats.org/markup-compatibility/2006" xmlns:o="urn:schemas-microsoft-com:office:office" xmlns:r="http://schemas.openxmlformats.org/officeDocument/2006/relationships" xmlns:m="http://schemas.openxmlformats.org/officeDocument/2006/math" xmlns:v="urn:schemas-microsoft-com:vml" xmlns:wp14="http://schemas.microsoft.com/office/word/2010/wordprocessingDrawing" xmlns:wp="http://schemas.openxmlformats.org/drawingml/2006/wordprocessingDrawing" xmlns:w10="urn:schemas-microsoft-com:office:word" xmlns:w="http://schemas.openxmlformats.org/wordprocessingml/2006/main" xmlns:w14="http://schemas.microsoft.com/office/word/2010/wordml" xmlns:w15="http://schemas.microsoft.com/office/word/2012/wordml" xmlns:w16se="http://schemas.microsoft.com/office/word/2015/wordml/symex" xmlns:wpg="http://schemas.microsoft.com/office/word/2010/wordprocessingGroup" xmlns:wpi="http://schemas.microsoft.com/office/word/2010/wordprocessingInk" xmlns:wne="http://schemas.microsoft.com/office/word/2006/wordml" xmlns:wps="http://schemas.microsoft.com/office/word/2010/wordprocessingShape" mc:Ignorable="w14 w15 w16se wp14">
+<w:document xmlns:wpc="http://schemas.microsoft.com/office/word/2010/wordprocessingCanvas" xmlns:mc="http://schemas.openxmlformats.org/markup-compatibility/2006" xmlns:o="urn:schemas-microsoft-com:office:office" xmlns:r="http://schemas.openxmlformats.org/officeDocument/2006/relationships" xmlns:m="http://schemas.openxmlformats.org/officeDocument/2006/math" xmlns:v="urn:schemas-microsoft-com:vml" xmlns:wp14="http://schemas.microsoft.com/office/word/2010/wordprocessingDrawing" xmlns:wp="http://schemas.openxmlformats.org/drawingml/2006/wordprocessingDrawing" xmlns:w10="urn:schemas-microsoft-com:office:word" xmlns:w="http://schemas.openxmlformats.org/wordprocessingml/2006/main" xmlns:w14="http://schemas.microsoft.com/office/word/2010/wordml" xmlns:w15="http://schemas.microsoft.com/office/word/2012/wordml" xmlns:wpg="http://schemas.microsoft.com/office/word/2010/wordprocessingGroup" xmlns:wpi="http://schemas.microsoft.com/office/word/2010/wordprocessingInk" xmlns:wne="http://schemas.microsoft.com/office/word/2006/wordml" xmlns:wps="http://schemas.microsoft.com/office/word/2010/wordprocessingShape" mc:Ignorable="w14 w15 wp14">
   <w:body>
     <w:p>
       <w:pPr>
@@ -16,8 +16,10 @@
           <w:sz w:val="36"/>
           <w:szCs w:val="36"/>
         </w:rPr>
-        <w:t>Progress Report for Week 10</w:t>
+        <w:t>Progress Report for Week 11</w:t>
       </w:r>
+      <w:bookmarkStart w:id="0" w:name="_GoBack"/>
+      <w:bookmarkEnd w:id="0"/>
     </w:p>
     <w:p>
       <w:pPr>
@@ -51,8 +53,8 @@
             <w:pPr>
               <w:spacing w:line="240" w:lineRule="auto"/>
             </w:pPr>
-            <w:bookmarkStart w:id="0" w:name="h.gjdgxs" w:colFirst="0" w:colLast="0"/>
-            <w:bookmarkEnd w:id="0"/>
+            <w:bookmarkStart w:id="1" w:name="h.gjdgxs" w:colFirst="0" w:colLast="0"/>
+            <w:bookmarkEnd w:id="1"/>
             <w:r>
               <w:rPr>
                 <w:rFonts w:ascii="Times New Roman" w:eastAsia="Times New Roman" w:hAnsi="Times New Roman" w:cs="Times New Roman"/>
@@ -1345,9 +1347,7 @@
               </w:rPr>
               <w:t xml:space="preserve"> improvement and so on.</w:t>
             </w:r>
-            <w:bookmarkStart w:id="1" w:name="_GoBack"/>
-          </w:p>
-          <w:bookmarkEnd w:id="1"/>
+          </w:p>
           <w:p>
             <w:pPr>
               <w:spacing w:line="240" w:lineRule="auto"/>
@@ -1408,7 +1408,7 @@
 </file>
 
 <file path=word/styles.xml><?xml version="1.0" encoding="utf-8"?>
-<w:styles xmlns:mc="http://schemas.openxmlformats.org/markup-compatibility/2006" xmlns:r="http://schemas.openxmlformats.org/officeDocument/2006/relationships" xmlns:w="http://schemas.openxmlformats.org/wordprocessingml/2006/main" xmlns:w14="http://schemas.microsoft.com/office/word/2010/wordml" xmlns:w15="http://schemas.microsoft.com/office/word/2012/wordml" xmlns:w16se="http://schemas.microsoft.com/office/word/2015/wordml/symex" mc:Ignorable="w14 w15 w16se">
+<w:styles xmlns:mc="http://schemas.openxmlformats.org/markup-compatibility/2006" xmlns:r="http://schemas.openxmlformats.org/officeDocument/2006/relationships" xmlns:w="http://schemas.openxmlformats.org/wordprocessingml/2006/main" xmlns:w14="http://schemas.microsoft.com/office/word/2010/wordml" xmlns:w15="http://schemas.microsoft.com/office/word/2012/wordml" mc:Ignorable="w14 w15">
   <w:docDefaults>
     <w:rPrDefault>
       <w:rPr>
@@ -1424,7 +1424,7 @@
       </w:pPr>
     </w:pPrDefault>
   </w:docDefaults>
-  <w:latentStyles w:defLockedState="0" w:defUIPriority="99" w:defSemiHidden="0" w:defUnhideWhenUsed="0" w:defQFormat="0" w:count="372">
+  <w:latentStyles w:defLockedState="0" w:defUIPriority="99" w:defSemiHidden="0" w:defUnhideWhenUsed="0" w:defQFormat="0" w:count="371">
     <w:lsdException w:name="Normal" w:uiPriority="0" w:qFormat="1"/>
     <w:lsdException w:name="heading 1" w:uiPriority="9" w:qFormat="1"/>
     <w:lsdException w:name="heading 2" w:semiHidden="1" w:uiPriority="9" w:unhideWhenUsed="1" w:qFormat="1"/>
@@ -1530,6 +1530,7 @@
     <w:lsdException w:name="HTML Sample" w:semiHidden="1" w:unhideWhenUsed="1"/>
     <w:lsdException w:name="HTML Typewriter" w:semiHidden="1" w:unhideWhenUsed="1"/>
     <w:lsdException w:name="HTML Variable" w:semiHidden="1" w:unhideWhenUsed="1"/>
+    <w:lsdException w:name="Normal Table" w:semiHidden="1" w:unhideWhenUsed="1"/>
     <w:lsdException w:name="annotation subject" w:semiHidden="1" w:unhideWhenUsed="1"/>
     <w:lsdException w:name="No List" w:semiHidden="1" w:unhideWhenUsed="1"/>
     <w:lsdException w:name="Outline List 1" w:semiHidden="1" w:unhideWhenUsed="1"/>
@@ -1576,8 +1577,10 @@
     <w:lsdException w:name="Table Subtle 2" w:semiHidden="1" w:unhideWhenUsed="1"/>
     <w:lsdException w:name="Table Web 1" w:semiHidden="1" w:unhideWhenUsed="1"/>
     <w:lsdException w:name="Table Web 2" w:semiHidden="1" w:unhideWhenUsed="1"/>
+    <w:lsdException w:name="Table Web 3" w:semiHidden="1" w:unhideWhenUsed="1"/>
     <w:lsdException w:name="Balloon Text" w:semiHidden="1" w:unhideWhenUsed="1"/>
     <w:lsdException w:name="Table Grid" w:uiPriority="39"/>
+    <w:lsdException w:name="Table Theme" w:semiHidden="1" w:unhideWhenUsed="1"/>
     <w:lsdException w:name="Placeholder Text" w:semiHidden="1"/>
     <w:lsdException w:name="No Spacing" w:uiPriority="1" w:qFormat="1"/>
     <w:lsdException w:name="Light Shading" w:uiPriority="60"/>
@@ -1793,7 +1796,6 @@
     <w:lsdException w:name="List Table 5 Dark Accent 6" w:uiPriority="50"/>
     <w:lsdException w:name="List Table 6 Colorful Accent 6" w:uiPriority="51"/>
     <w:lsdException w:name="List Table 7 Colorful Accent 6" w:uiPriority="52"/>
-    <w:lsdException w:name="Mention" w:semiHidden="1" w:unhideWhenUsed="1"/>
   </w:latentStyles>
   <w:style w:type="paragraph" w:default="1" w:styleId="Normal">
     <w:name w:val="Normal"/>

</xml_diff>